<commit_message>
Update CV: rephrase profile, swap education/projects, add React
</commit_message>
<xml_diff>
--- a/MATIAS-FERNANDEZ-CV-modern.docx
+++ b/MATIAS-FERNANDEZ-CV-modern.docx
@@ -119,7 +119,7 @@
                 <w:sz w:val="21"/>
                 <w:szCs w:val="21"/>
               </w:rPr>
-              <w:t xml:space="preserve">After 10 years solving real-world problems—from managing restaurant P&amp;L to installing critical infrastructure—I pivoted to software engineering to </w:t>
+              <w:t xml:space="preserve">Software Engineer leveraging over 10 years of operational leadership to build robust systems. Former Operations Manager proficient in </w:t>
             </w:r>
             <w:r>
               <w:rPr>
@@ -130,7 +130,27 @@
                 <w:sz w:val="21"/>
                 <w:szCs w:val="21"/>
               </w:rPr>
-              <w:t xml:space="preserve">build systems, not just operate them</w:t>
+              <w:t xml:space="preserve">crisis management</w:t>
+            </w:r>
+            <w:r>
+              <w:rPr>
+                <w:rFonts w:ascii="Calibri" w:cs="Calibri" w:eastAsia="Calibri" w:hAnsi="Calibri"/>
+                <w:color w:val="334155"/>
+                <w:sz w:val="21"/>
+                <w:szCs w:val="21"/>
+              </w:rPr>
+              <w:t xml:space="preserve"> and </w:t>
+            </w:r>
+            <w:r>
+              <w:rPr>
+                <w:rFonts w:ascii="Calibri" w:cs="Calibri" w:eastAsia="Calibri" w:hAnsi="Calibri"/>
+                <w:b/>
+                <w:bCs/>
+                <w:color w:val="1E293B"/>
+                <w:sz w:val="21"/>
+                <w:szCs w:val="21"/>
+              </w:rPr>
+              <w:t xml:space="preserve">zero-error discipline</w:t>
             </w:r>
             <w:r>
               <w:rPr>
@@ -159,7 +179,7 @@
                 <w:sz w:val="21"/>
                 <w:szCs w:val="21"/>
               </w:rPr>
-              <w:t xml:space="preserve">, I combine </w:t>
+              <w:t xml:space="preserve">, I combine technical expertise in </w:t>
             </w:r>
             <w:r>
               <w:rPr>
@@ -170,7 +190,7 @@
                 <w:sz w:val="21"/>
                 <w:szCs w:val="21"/>
               </w:rPr>
-              <w:t xml:space="preserve">operational leadership</w:t>
+              <w:t xml:space="preserve">Ruby on Rails and React</w:t>
             </w:r>
             <w:r>
               <w:rPr>
@@ -179,47 +199,7 @@
                 <w:sz w:val="21"/>
                 <w:szCs w:val="21"/>
               </w:rPr>
-              <w:t xml:space="preserve">, </w:t>
-            </w:r>
-            <w:r>
-              <w:rPr>
-                <w:rFonts w:ascii="Calibri" w:cs="Calibri" w:eastAsia="Calibri" w:hAnsi="Calibri"/>
-                <w:b/>
-                <w:bCs/>
-                <w:color w:val="1E293B"/>
-                <w:sz w:val="21"/>
-                <w:szCs w:val="21"/>
-              </w:rPr>
-              <w:t xml:space="preserve">zero-error discipline</w:t>
-            </w:r>
-            <w:r>
-              <w:rPr>
-                <w:rFonts w:ascii="Calibri" w:cs="Calibri" w:eastAsia="Calibri" w:hAnsi="Calibri"/>
-                <w:color w:val="334155"/>
-                <w:sz w:val="21"/>
-                <w:szCs w:val="21"/>
-              </w:rPr>
-              <w:t xml:space="preserve">, and </w:t>
-            </w:r>
-            <w:r>
-              <w:rPr>
-                <w:rFonts w:ascii="Calibri" w:cs="Calibri" w:eastAsia="Calibri" w:hAnsi="Calibri"/>
-                <w:b/>
-                <w:bCs/>
-                <w:color w:val="1E293B"/>
-                <w:sz w:val="21"/>
-                <w:szCs w:val="21"/>
-              </w:rPr>
-              <w:t xml:space="preserve">crisis management</w:t>
-            </w:r>
-            <w:r>
-              <w:rPr>
-                <w:rFonts w:ascii="Calibri" w:cs="Calibri" w:eastAsia="Calibri" w:hAnsi="Calibri"/>
-                <w:color w:val="334155"/>
-                <w:sz w:val="21"/>
-                <w:szCs w:val="21"/>
-              </w:rPr>
-              <w:t xml:space="preserve"> with Ruby on Rails. </w:t>
+              <w:t xml:space="preserve"> with a proven track record of solving complex, real-world problems. </w:t>
             </w:r>
             <w:r>
               <w:rPr>
@@ -343,7 +323,71 @@
                 <w:sz w:val="19"/>
                 <w:szCs w:val="19"/>
               </w:rPr>
-              <w:t xml:space="preserve">Rails, PostgreSQL, AI integration</w:t>
+              <w:t xml:space="preserve">Rails, JavaScript, React, PostgreSQL, AI integration</w:t>
+            </w:r>
+          </w:p>
+          <w:p>
+            <w:pPr>
+              <w:spacing w:before="120" w:after="30"/>
+            </w:pPr>
+            <w:r>
+              <w:rPr>
+                <w:rFonts w:ascii="Calibri" w:cs="Calibri" w:eastAsia="Calibri" w:hAnsi="Calibri"/>
+                <w:b/>
+                <w:bCs/>
+                <w:color w:val="1E293B"/>
+                <w:sz w:val="22"/>
+                <w:szCs w:val="22"/>
+              </w:rPr>
+              <w:t xml:space="preserve">Cinema Display Technician</w:t>
+            </w:r>
+            <w:r>
+              <w:rPr>
+                <w:rFonts w:ascii="Calibri" w:cs="Calibri" w:eastAsia="Calibri" w:hAnsi="Calibri"/>
+                <w:color w:val="2563EB"/>
+                <w:sz w:val="18"/>
+                <w:szCs w:val="18"/>
+              </w:rPr>
+              <w:t xml:space="preserve">  Part-time</w:t>
+            </w:r>
+          </w:p>
+          <w:p>
+            <w:pPr>
+              <w:spacing w:after="30"/>
+            </w:pPr>
+            <w:r>
+              <w:rPr>
+                <w:rFonts w:ascii="Calibri" w:cs="Calibri" w:eastAsia="Calibri" w:hAnsi="Calibri"/>
+                <w:i/>
+                <w:iCs/>
+                <w:color w:val="334155"/>
+                <w:sz w:val="20"/>
+                <w:szCs w:val="20"/>
+              </w:rPr>
+              <w:t xml:space="preserve">AEON Cinemas</w:t>
+            </w:r>
+            <w:r>
+              <w:rPr>
+                <w:rFonts w:ascii="Calibri" w:cs="Calibri" w:eastAsia="Calibri" w:hAnsi="Calibri"/>
+                <w:color w:val="64748B"/>
+                <w:sz w:val="18"/>
+                <w:szCs w:val="18"/>
+              </w:rPr>
+              <w:t xml:space="preserve">  •  Tokyo</w:t>
+            </w:r>
+          </w:p>
+          <w:p>
+            <w:pPr>
+              <w:spacing w:after="50"/>
+            </w:pPr>
+            <w:r>
+              <w:rPr>
+                <w:rFonts w:ascii="Calibri" w:cs="Calibri" w:eastAsia="Calibri" w:hAnsi="Calibri"/>
+                <w:color w:val="64748B"/>
+                <w:sz w:val="18"/>
+                <w:szCs w:val="18"/>
+              </w:rPr>
+              <w:t xml:space="preserve">Jun 2025 – Present</w:t>
             </w:r>
           </w:p>
           <w:p>
@@ -364,16 +408,16 @@
                 <w:sz w:val="19"/>
                 <w:szCs w:val="19"/>
               </w:rPr>
-              <w:t xml:space="preserve">Projects: </w:t>
-            </w:r>
-            <w:r>
-              <w:rPr>
-                <w:rFonts w:ascii="Calibri" w:cs="Calibri" w:eastAsia="Calibri" w:hAnsi="Calibri"/>
-                <w:color w:val="334155"/>
-                <w:sz w:val="19"/>
-                <w:szCs w:val="19"/>
-              </w:rPr>
-              <w:t xml:space="preserve">Language learning platform, AI UI generator—deployed</w:t>
+              <w:t xml:space="preserve">Adaptation: </w:t>
+            </w:r>
+            <w:r>
+              <w:rPr>
+                <w:rFonts w:ascii="Calibri" w:cs="Calibri" w:eastAsia="Calibri" w:hAnsi="Calibri"/>
+                <w:color w:val="334155"/>
+                <w:sz w:val="19"/>
+                <w:szCs w:val="19"/>
+              </w:rPr>
+              <w:t xml:space="preserve">Non-Japanese speaker in local team</w:t>
             </w:r>
           </w:p>
           <w:p>
@@ -389,16 +433,7 @@
                 <w:sz w:val="22"/>
                 <w:szCs w:val="22"/>
               </w:rPr>
-              <w:t xml:space="preserve">Cinema Display Technician</w:t>
-            </w:r>
-            <w:r>
-              <w:rPr>
-                <w:rFonts w:ascii="Calibri" w:cs="Calibri" w:eastAsia="Calibri" w:hAnsi="Calibri"/>
-                <w:color w:val="2563EB"/>
-                <w:sz w:val="18"/>
-                <w:szCs w:val="18"/>
-              </w:rPr>
-              <w:t xml:space="preserve">  Part-time</w:t>
+              <w:t xml:space="preserve">Dewatering Technician</w:t>
             </w:r>
           </w:p>
           <w:p>
@@ -414,16 +449,16 @@
                 <w:sz w:val="20"/>
                 <w:szCs w:val="20"/>
               </w:rPr>
-              <w:t xml:space="preserve">AEON Cinemas</w:t>
-            </w:r>
-            <w:r>
-              <w:rPr>
-                <w:rFonts w:ascii="Calibri" w:cs="Calibri" w:eastAsia="Calibri" w:hAnsi="Calibri"/>
-                <w:color w:val="64748B"/>
-                <w:sz w:val="18"/>
-                <w:szCs w:val="18"/>
-              </w:rPr>
-              <w:t xml:space="preserve">  •  Tokyo</w:t>
+              <w:t xml:space="preserve">Dewatering Solutions</w:t>
+            </w:r>
+            <w:r>
+              <w:rPr>
+                <w:rFonts w:ascii="Calibri" w:cs="Calibri" w:eastAsia="Calibri" w:hAnsi="Calibri"/>
+                <w:color w:val="64748B"/>
+                <w:sz w:val="18"/>
+                <w:szCs w:val="18"/>
+              </w:rPr>
+              <w:t xml:space="preserve">  •  Perth, Australia</w:t>
             </w:r>
           </w:p>
           <w:p>
@@ -437,7 +472,7 @@
                 <w:sz w:val="18"/>
                 <w:szCs w:val="18"/>
               </w:rPr>
-              <w:t xml:space="preserve">Jun 2025 – Present</w:t>
+              <w:t xml:space="preserve">Nov 2024 – Mar 2025</w:t>
             </w:r>
           </w:p>
           <w:p>
@@ -458,16 +493,27 @@
                 <w:sz w:val="19"/>
                 <w:szCs w:val="19"/>
               </w:rPr>
-              <w:t xml:space="preserve">Adaptation: </w:t>
-            </w:r>
-            <w:r>
-              <w:rPr>
-                <w:rFonts w:ascii="Calibri" w:cs="Calibri" w:eastAsia="Calibri" w:hAnsi="Calibri"/>
-                <w:color w:val="334155"/>
-                <w:sz w:val="19"/>
-                <w:szCs w:val="19"/>
-              </w:rPr>
-              <w:t xml:space="preserve">Non-Japanese speaker in local team</w:t>
+              <w:t xml:space="preserve">Systems: </w:t>
+            </w:r>
+            <w:r>
+              <w:rPr>
+                <w:rFonts w:ascii="Calibri" w:cs="Calibri" w:eastAsia="Calibri" w:hAnsi="Calibri"/>
+                <w:color w:val="334155"/>
+                <w:sz w:val="19"/>
+                <w:szCs w:val="19"/>
+              </w:rPr>
+              <w:t xml:space="preserve">Complex installations under </w:t>
+            </w:r>
+            <w:r>
+              <w:rPr>
+                <w:rFonts w:ascii="Calibri" w:cs="Calibri" w:eastAsia="Calibri" w:hAnsi="Calibri"/>
+                <w:b/>
+                <w:bCs/>
+                <w:color w:val="334155"/>
+                <w:sz w:val="19"/>
+                <w:szCs w:val="19"/>
+              </w:rPr>
+              <w:t xml:space="preserve">strict protocols</w:t>
             </w:r>
           </w:p>
           <w:p>
@@ -483,7 +529,7 @@
                 <w:sz w:val="22"/>
                 <w:szCs w:val="22"/>
               </w:rPr>
-              <w:t xml:space="preserve">Dewatering Technician</w:t>
+              <w:t xml:space="preserve">Protocol Technician</w:t>
             </w:r>
           </w:p>
           <w:p>
@@ -499,16 +545,16 @@
                 <w:sz w:val="20"/>
                 <w:szCs w:val="20"/>
               </w:rPr>
-              <w:t xml:space="preserve">Dewatering Solutions</w:t>
-            </w:r>
-            <w:r>
-              <w:rPr>
-                <w:rFonts w:ascii="Calibri" w:cs="Calibri" w:eastAsia="Calibri" w:hAnsi="Calibri"/>
-                <w:color w:val="64748B"/>
-                <w:sz w:val="18"/>
-                <w:szCs w:val="18"/>
-              </w:rPr>
-              <w:t xml:space="preserve">  •  Perth, Australia</w:t>
+              <w:t xml:space="preserve">The Alfred Hospital</w:t>
+            </w:r>
+            <w:r>
+              <w:rPr>
+                <w:rFonts w:ascii="Calibri" w:cs="Calibri" w:eastAsia="Calibri" w:hAnsi="Calibri"/>
+                <w:color w:val="64748B"/>
+                <w:sz w:val="18"/>
+                <w:szCs w:val="18"/>
+              </w:rPr>
+              <w:t xml:space="preserve">  •  Melbourne, Australia</w:t>
             </w:r>
           </w:p>
           <w:p>
@@ -522,7 +568,7 @@
                 <w:sz w:val="18"/>
                 <w:szCs w:val="18"/>
               </w:rPr>
-              <w:t xml:space="preserve">Nov 2024 – Mar 2025</w:t>
+              <w:t xml:space="preserve">Apr 2022 – Jan 2023</w:t>
             </w:r>
           </w:p>
           <w:p>
@@ -543,27 +589,27 @@
                 <w:sz w:val="19"/>
                 <w:szCs w:val="19"/>
               </w:rPr>
-              <w:t xml:space="preserve">Systems: </w:t>
-            </w:r>
-            <w:r>
-              <w:rPr>
-                <w:rFonts w:ascii="Calibri" w:cs="Calibri" w:eastAsia="Calibri" w:hAnsi="Calibri"/>
-                <w:color w:val="334155"/>
-                <w:sz w:val="19"/>
-                <w:szCs w:val="19"/>
-              </w:rPr>
-              <w:t xml:space="preserve">Complex installations under </w:t>
-            </w:r>
-            <w:r>
-              <w:rPr>
-                <w:rFonts w:ascii="Calibri" w:cs="Calibri" w:eastAsia="Calibri" w:hAnsi="Calibri"/>
-                <w:b/>
-                <w:bCs/>
-                <w:color w:val="334155"/>
-                <w:sz w:val="19"/>
-                <w:szCs w:val="19"/>
-              </w:rPr>
-              <w:t xml:space="preserve">strict protocols</w:t>
+              <w:t xml:space="preserve">Zero-Error: </w:t>
+            </w:r>
+            <w:r>
+              <w:rPr>
+                <w:rFonts w:ascii="Calibri" w:cs="Calibri" w:eastAsia="Calibri" w:hAnsi="Calibri"/>
+                <w:color w:val="334155"/>
+                <w:sz w:val="19"/>
+                <w:szCs w:val="19"/>
+              </w:rPr>
+              <w:t xml:space="preserve">High-risk sanitization with </w:t>
+            </w:r>
+            <w:r>
+              <w:rPr>
+                <w:rFonts w:ascii="Calibri" w:cs="Calibri" w:eastAsia="Calibri" w:hAnsi="Calibri"/>
+                <w:b/>
+                <w:bCs/>
+                <w:color w:val="334155"/>
+                <w:sz w:val="19"/>
+                <w:szCs w:val="19"/>
+              </w:rPr>
+              <w:t xml:space="preserve">mission-critical reliability</w:t>
             </w:r>
           </w:p>
           <w:p>
@@ -579,7 +625,7 @@
                 <w:sz w:val="22"/>
                 <w:szCs w:val="22"/>
               </w:rPr>
-              <w:t xml:space="preserve">Protocol Technician</w:t>
+              <w:t xml:space="preserve">Installer &amp; Logistics</w:t>
             </w:r>
           </w:p>
           <w:p>
@@ -595,7 +641,7 @@
                 <w:sz w:val="20"/>
                 <w:szCs w:val="20"/>
               </w:rPr>
-              <w:t xml:space="preserve">The Alfred Hospital</w:t>
+              <w:t xml:space="preserve">Stack It Shelving</w:t>
             </w:r>
             <w:r>
               <w:rPr>
@@ -618,7 +664,7 @@
                 <w:sz w:val="18"/>
                 <w:szCs w:val="18"/>
               </w:rPr>
-              <w:t xml:space="preserve">Apr 2022 – Jan 2023</w:t>
+              <w:t xml:space="preserve">(Apr 2020–Mar 2022) (Feb 2023–Nov 2024)</w:t>
             </w:r>
           </w:p>
           <w:p>
@@ -639,27 +685,27 @@
                 <w:sz w:val="19"/>
                 <w:szCs w:val="19"/>
               </w:rPr>
-              <w:t xml:space="preserve">Zero-Error: </w:t>
-            </w:r>
-            <w:r>
-              <w:rPr>
-                <w:rFonts w:ascii="Calibri" w:cs="Calibri" w:eastAsia="Calibri" w:hAnsi="Calibri"/>
-                <w:color w:val="334155"/>
-                <w:sz w:val="19"/>
-                <w:szCs w:val="19"/>
-              </w:rPr>
-              <w:t xml:space="preserve">High-risk sanitization with </w:t>
-            </w:r>
-            <w:r>
-              <w:rPr>
-                <w:rFonts w:ascii="Calibri" w:cs="Calibri" w:eastAsia="Calibri" w:hAnsi="Calibri"/>
-                <w:b/>
-                <w:bCs/>
-                <w:color w:val="334155"/>
-                <w:sz w:val="19"/>
-                <w:szCs w:val="19"/>
-              </w:rPr>
-              <w:t xml:space="preserve">mission-critical reliability</w:t>
+              <w:t xml:space="preserve">Leadership: </w:t>
+            </w:r>
+            <w:r>
+              <w:rPr>
+                <w:rFonts w:ascii="Calibri" w:cs="Calibri" w:eastAsia="Calibri" w:hAnsi="Calibri"/>
+                <w:color w:val="334155"/>
+                <w:sz w:val="19"/>
+                <w:szCs w:val="19"/>
+              </w:rPr>
+              <w:t xml:space="preserve">Large-scale installations, </w:t>
+            </w:r>
+            <w:r>
+              <w:rPr>
+                <w:rFonts w:ascii="Calibri" w:cs="Calibri" w:eastAsia="Calibri" w:hAnsi="Calibri"/>
+                <w:b/>
+                <w:bCs/>
+                <w:color w:val="334155"/>
+                <w:sz w:val="19"/>
+                <w:szCs w:val="19"/>
+              </w:rPr>
+              <w:t xml:space="preserve">project coordination</w:t>
             </w:r>
           </w:p>
           <w:p>
@@ -675,7 +721,7 @@
                 <w:sz w:val="22"/>
                 <w:szCs w:val="22"/>
               </w:rPr>
-              <w:t xml:space="preserve">Installer &amp; Logistics</w:t>
+              <w:t xml:space="preserve">Operations Manager</w:t>
             </w:r>
           </w:p>
           <w:p>
@@ -691,16 +737,16 @@
                 <w:sz w:val="20"/>
                 <w:szCs w:val="20"/>
               </w:rPr>
-              <w:t xml:space="preserve">Stack It Shelving</w:t>
-            </w:r>
-            <w:r>
-              <w:rPr>
-                <w:rFonts w:ascii="Calibri" w:cs="Calibri" w:eastAsia="Calibri" w:hAnsi="Calibri"/>
-                <w:color w:val="64748B"/>
-                <w:sz w:val="18"/>
-                <w:szCs w:val="18"/>
-              </w:rPr>
-              <w:t xml:space="preserve">  •  Melbourne, Australia</w:t>
+              <w:t xml:space="preserve">Las Mellis SRL</w:t>
+            </w:r>
+            <w:r>
+              <w:rPr>
+                <w:rFonts w:ascii="Calibri" w:cs="Calibri" w:eastAsia="Calibri" w:hAnsi="Calibri"/>
+                <w:color w:val="64748B"/>
+                <w:sz w:val="18"/>
+                <w:szCs w:val="18"/>
+              </w:rPr>
+              <w:t xml:space="preserve">  •  Córdoba, Argentina</w:t>
             </w:r>
           </w:p>
           <w:p>
@@ -714,7 +760,7 @@
                 <w:sz w:val="18"/>
                 <w:szCs w:val="18"/>
               </w:rPr>
-              <w:t xml:space="preserve">(Apr 2020–Mar 2022) (Feb 2023–Nov 2024)</w:t>
+              <w:t xml:space="preserve">Jan 2013 – Dec 2018</w:t>
             </w:r>
           </w:p>
           <w:p>
@@ -735,102 +781,6 @@
                 <w:sz w:val="19"/>
                 <w:szCs w:val="19"/>
               </w:rPr>
-              <w:t xml:space="preserve">Leadership: </w:t>
-            </w:r>
-            <w:r>
-              <w:rPr>
-                <w:rFonts w:ascii="Calibri" w:cs="Calibri" w:eastAsia="Calibri" w:hAnsi="Calibri"/>
-                <w:color w:val="334155"/>
-                <w:sz w:val="19"/>
-                <w:szCs w:val="19"/>
-              </w:rPr>
-              <w:t xml:space="preserve">Large-scale installations, </w:t>
-            </w:r>
-            <w:r>
-              <w:rPr>
-                <w:rFonts w:ascii="Calibri" w:cs="Calibri" w:eastAsia="Calibri" w:hAnsi="Calibri"/>
-                <w:b/>
-                <w:bCs/>
-                <w:color w:val="334155"/>
-                <w:sz w:val="19"/>
-                <w:szCs w:val="19"/>
-              </w:rPr>
-              <w:t xml:space="preserve">project coordination</w:t>
-            </w:r>
-          </w:p>
-          <w:p>
-            <w:pPr>
-              <w:spacing w:before="120" w:after="30"/>
-            </w:pPr>
-            <w:r>
-              <w:rPr>
-                <w:rFonts w:ascii="Calibri" w:cs="Calibri" w:eastAsia="Calibri" w:hAnsi="Calibri"/>
-                <w:b/>
-                <w:bCs/>
-                <w:color w:val="1E293B"/>
-                <w:sz w:val="22"/>
-                <w:szCs w:val="22"/>
-              </w:rPr>
-              <w:t xml:space="preserve">Operations Manager</w:t>
-            </w:r>
-          </w:p>
-          <w:p>
-            <w:pPr>
-              <w:spacing w:after="30"/>
-            </w:pPr>
-            <w:r>
-              <w:rPr>
-                <w:rFonts w:ascii="Calibri" w:cs="Calibri" w:eastAsia="Calibri" w:hAnsi="Calibri"/>
-                <w:i/>
-                <w:iCs/>
-                <w:color w:val="334155"/>
-                <w:sz w:val="20"/>
-                <w:szCs w:val="20"/>
-              </w:rPr>
-              <w:t xml:space="preserve">Las Mellis SRL</w:t>
-            </w:r>
-            <w:r>
-              <w:rPr>
-                <w:rFonts w:ascii="Calibri" w:cs="Calibri" w:eastAsia="Calibri" w:hAnsi="Calibri"/>
-                <w:color w:val="64748B"/>
-                <w:sz w:val="18"/>
-                <w:szCs w:val="18"/>
-              </w:rPr>
-              <w:t xml:space="preserve">  •  Córdoba, Argentina</w:t>
-            </w:r>
-          </w:p>
-          <w:p>
-            <w:pPr>
-              <w:spacing w:after="50"/>
-            </w:pPr>
-            <w:r>
-              <w:rPr>
-                <w:rFonts w:ascii="Calibri" w:cs="Calibri" w:eastAsia="Calibri" w:hAnsi="Calibri"/>
-                <w:color w:val="64748B"/>
-                <w:sz w:val="18"/>
-                <w:szCs w:val="18"/>
-              </w:rPr>
-              <w:t xml:space="preserve">Jan 2013 – Dec 2018</w:t>
-            </w:r>
-          </w:p>
-          <w:p>
-            <w:pPr>
-              <w:pStyle w:val="ListParagraph"/>
-              <w:numPr>
-                <w:ilvl w:val="0"/>
-                <w:numId w:val="2"/>
-              </w:numPr>
-              <w:spacing w:after="40"/>
-            </w:pPr>
-            <w:r>
-              <w:rPr>
-                <w:rFonts w:ascii="Calibri" w:cs="Calibri" w:eastAsia="Calibri" w:hAnsi="Calibri"/>
-                <w:b/>
-                <w:bCs/>
-                <w:color w:val="1E293B"/>
-                <w:sz w:val="19"/>
-                <w:szCs w:val="19"/>
-              </w:rPr>
               <w:t xml:space="preserve">Business: </w:t>
             </w:r>
             <w:r>
@@ -877,7 +827,7 @@
                 <w:sz w:val="24"/>
                 <w:szCs w:val="24"/>
               </w:rPr>
-              <w:t xml:space="preserve">Projects</w:t>
+              <w:t xml:space="preserve">Education</w:t>
             </w:r>
           </w:p>
           <w:p>
@@ -893,67 +843,47 @@
                 <w:sz w:val="21"/>
                 <w:szCs w:val="21"/>
               </w:rPr>
-              <w:t xml:space="preserve">Kizuna Lingua</w:t>
-            </w:r>
-            <w:r>
-              <w:rPr>
-                <w:rFonts w:ascii="Calibri" w:cs="Calibri" w:eastAsia="Calibri" w:hAnsi="Calibri"/>
-                <w:color w:val="334155"/>
-                <w:sz w:val="19"/>
-                <w:szCs w:val="19"/>
-              </w:rPr>
-              <w:t xml:space="preserve">  —  Full-Stack Developer</w:t>
-            </w:r>
-          </w:p>
-          <w:p>
-            <w:pPr>
-              <w:spacing w:after="30"/>
-            </w:pPr>
-            <w:r>
-              <w:rPr>
-                <w:rFonts w:ascii="Calibri" w:cs="Calibri" w:eastAsia="Calibri" w:hAnsi="Calibri"/>
-                <w:color w:val="334155"/>
-                <w:sz w:val="19"/>
-                <w:szCs w:val="19"/>
-              </w:rPr>
-              <w:t xml:space="preserve">Language learning for couples/friends. AI topics, bilingual conversation analysis.</w:t>
-            </w:r>
-          </w:p>
-          <w:p>
-            <w:pPr>
-              <w:spacing w:after="60"/>
+              <w:t xml:space="preserve">Le Wagon Tokyo</w:t>
+            </w:r>
+            <w:r>
+              <w:rPr>
+                <w:rFonts w:ascii="Calibri" w:cs="Calibri" w:eastAsia="Calibri" w:hAnsi="Calibri"/>
+                <w:color w:val="64748B"/>
+                <w:sz w:val="19"/>
+                <w:szCs w:val="19"/>
+              </w:rPr>
+              <w:t xml:space="preserve">  —  2025</w:t>
+            </w:r>
+          </w:p>
+          <w:p>
+            <w:pPr>
+              <w:spacing w:after="20"/>
             </w:pPr>
             <w:r>
               <w:rPr>
                 <w:rFonts w:ascii="Calibri" w:cs="Calibri" w:eastAsia="Calibri" w:hAnsi="Calibri"/>
                 <w:i/>
                 <w:iCs/>
-                <w:color w:val="64748B"/>
-                <w:sz w:val="18"/>
-                <w:szCs w:val="18"/>
-              </w:rPr>
-              <w:t xml:space="preserve">Rails • PostgreSQL • JavaScript • Heroku</w:t>
-            </w:r>
-            <w:r>
-              <w:rPr>
-                <w:rFonts w:ascii="Calibri" w:cs="Calibri" w:eastAsia="Calibri" w:hAnsi="Calibri"/>
-                <w:color w:val="64748B"/>
-                <w:sz w:val="18"/>
-                <w:szCs w:val="18"/>
-              </w:rPr>
-              <w:t xml:space="preserve">  •  </w:t>
-            </w:r>
-            <w:hyperlink w:history="1" r:id="rIdygvk4txdh5nfhlre5g_f2">
-              <w:r>
-                <w:rPr>
-                  <w:rFonts w:ascii="Calibri" w:cs="Calibri" w:eastAsia="Calibri" w:hAnsi="Calibri"/>
-                  <w:color w:val="2563EB"/>
-                  <w:sz w:val="18"/>
-                  <w:szCs w:val="18"/>
-                </w:rPr>
-                <w:t xml:space="preserve">kizunalingua.com</w:t>
-              </w:r>
-            </w:hyperlink>
+                <w:color w:val="334155"/>
+                <w:sz w:val="20"/>
+                <w:szCs w:val="20"/>
+              </w:rPr>
+              <w:t xml:space="preserve">Full-Stack Web Development Bootcamp</w:t>
+            </w:r>
+          </w:p>
+          <w:p>
+            <w:pPr>
+              <w:spacing w:after="40"/>
+            </w:pPr>
+            <w:r>
+              <w:rPr>
+                <w:rFonts w:ascii="Calibri" w:cs="Calibri" w:eastAsia="Calibri" w:hAnsi="Calibri"/>
+                <w:color w:val="64748B"/>
+                <w:sz w:val="18"/>
+                <w:szCs w:val="18"/>
+              </w:rPr>
+              <w:t xml:space="preserve">Intensive 9-week curriculum covering MVC architecture, database design, API integration, and product development.</w:t>
+            </w:r>
           </w:p>
           <w:p>
             <w:pPr>
@@ -968,67 +898,102 @@
                 <w:sz w:val="21"/>
                 <w:szCs w:val="21"/>
               </w:rPr>
-              <w:t xml:space="preserve">UI Forge</w:t>
-            </w:r>
-            <w:r>
-              <w:rPr>
-                <w:rFonts w:ascii="Calibri" w:cs="Calibri" w:eastAsia="Calibri" w:hAnsi="Calibri"/>
-                <w:color w:val="334155"/>
-                <w:sz w:val="19"/>
-                <w:szCs w:val="19"/>
-              </w:rPr>
-              <w:t xml:space="preserve">  —  Full-Stack Developer</w:t>
-            </w:r>
-          </w:p>
-          <w:p>
-            <w:pPr>
-              <w:spacing w:after="30"/>
-            </w:pPr>
-            <w:r>
-              <w:rPr>
-                <w:rFonts w:ascii="Calibri" w:cs="Calibri" w:eastAsia="Calibri" w:hAnsi="Calibri"/>
-                <w:color w:val="334155"/>
-                <w:sz w:val="19"/>
-                <w:szCs w:val="19"/>
-              </w:rPr>
-              <w:t xml:space="preserve">AI-powered UI components creator for developers and designers.</w:t>
-            </w:r>
-          </w:p>
-          <w:p>
-            <w:pPr>
-              <w:spacing w:after="60"/>
+              <w:t xml:space="preserve">UTN Virtual</w:t>
+            </w:r>
+            <w:r>
+              <w:rPr>
+                <w:rFonts w:ascii="Calibri" w:cs="Calibri" w:eastAsia="Calibri" w:hAnsi="Calibri"/>
+                <w:color w:val="64748B"/>
+                <w:sz w:val="19"/>
+                <w:szCs w:val="19"/>
+              </w:rPr>
+              <w:t xml:space="preserve">  —  2022</w:t>
+            </w:r>
+          </w:p>
+          <w:p>
+            <w:pPr>
+              <w:spacing w:after="20"/>
             </w:pPr>
             <w:r>
               <w:rPr>
                 <w:rFonts w:ascii="Calibri" w:cs="Calibri" w:eastAsia="Calibri" w:hAnsi="Calibri"/>
                 <w:i/>
                 <w:iCs/>
-                <w:color w:val="64748B"/>
-                <w:sz w:val="18"/>
-                <w:szCs w:val="18"/>
-              </w:rPr>
-              <w:t xml:space="preserve">Rails • PostgreSQL • RubyLLM (OpenAI, Gemini, Groq) • Heroku</w:t>
-            </w:r>
-            <w:r>
-              <w:rPr>
-                <w:rFonts w:ascii="Calibri" w:cs="Calibri" w:eastAsia="Calibri" w:hAnsi="Calibri"/>
-                <w:color w:val="64748B"/>
-                <w:sz w:val="18"/>
-                <w:szCs w:val="18"/>
-              </w:rPr>
-              <w:t xml:space="preserve">  •  </w:t>
-            </w:r>
-            <w:hyperlink w:history="1" r:id="rIdh5wqnj4-8ecqeopwsdxdk">
-              <w:r>
-                <w:rPr>
-                  <w:rFonts w:ascii="Calibri" w:cs="Calibri" w:eastAsia="Calibri" w:hAnsi="Calibri"/>
-                  <w:color w:val="2563EB"/>
-                  <w:sz w:val="18"/>
-                  <w:szCs w:val="18"/>
-                </w:rPr>
-                <w:t xml:space="preserve">Live Demo</w:t>
-              </w:r>
-            </w:hyperlink>
+                <w:color w:val="334155"/>
+                <w:sz w:val="20"/>
+                <w:szCs w:val="20"/>
+              </w:rPr>
+              <w:t xml:space="preserve">Argentina Programa - Full Stack Foundation</w:t>
+            </w:r>
+          </w:p>
+          <w:p>
+            <w:pPr>
+              <w:spacing w:after="40"/>
+            </w:pPr>
+            <w:r>
+              <w:rPr>
+                <w:rFonts w:ascii="Calibri" w:cs="Calibri" w:eastAsia="Calibri" w:hAnsi="Calibri"/>
+                <w:color w:val="64748B"/>
+                <w:sz w:val="18"/>
+                <w:szCs w:val="18"/>
+              </w:rPr>
+              <w:t xml:space="preserve">Introduction to programming logic, JavaScript, and web standards.</w:t>
+            </w:r>
+          </w:p>
+          <w:p>
+            <w:pPr>
+              <w:spacing w:before="100" w:after="20"/>
+            </w:pPr>
+            <w:r>
+              <w:rPr>
+                <w:rFonts w:ascii="Calibri" w:cs="Calibri" w:eastAsia="Calibri" w:hAnsi="Calibri"/>
+                <w:b/>
+                <w:bCs/>
+                <w:color w:val="1E293B"/>
+                <w:sz w:val="21"/>
+                <w:szCs w:val="21"/>
+              </w:rPr>
+              <w:t xml:space="preserve">UTN Argentina</w:t>
+            </w:r>
+            <w:r>
+              <w:rPr>
+                <w:rFonts w:ascii="Calibri" w:cs="Calibri" w:eastAsia="Calibri" w:hAnsi="Calibri"/>
+                <w:color w:val="64748B"/>
+                <w:sz w:val="19"/>
+                <w:szCs w:val="19"/>
+              </w:rPr>
+              <w:t xml:space="preserve">  —  2013</w:t>
+            </w:r>
+          </w:p>
+          <w:p>
+            <w:pPr>
+              <w:spacing w:after="20"/>
+            </w:pPr>
+            <w:r>
+              <w:rPr>
+                <w:rFonts w:ascii="Calibri" w:cs="Calibri" w:eastAsia="Calibri" w:hAnsi="Calibri"/>
+                <w:i/>
+                <w:iCs/>
+                <w:color w:val="334155"/>
+                <w:sz w:val="20"/>
+                <w:szCs w:val="20"/>
+              </w:rPr>
+              <w:t xml:space="preserve">Mechatronics Technician</w:t>
+            </w:r>
+          </w:p>
+          <w:p>
+            <w:pPr>
+              <w:spacing w:after="40"/>
+            </w:pPr>
+            <w:r>
+              <w:rPr>
+                <w:rFonts w:ascii="Calibri" w:cs="Calibri" w:eastAsia="Calibri" w:hAnsi="Calibri"/>
+                <w:color w:val="64748B"/>
+                <w:sz w:val="18"/>
+                <w:szCs w:val="18"/>
+              </w:rPr>
+              <w:t xml:space="preserve">Industrial systems, PLCs, and engineering fundamentals.</w:t>
+            </w:r>
           </w:p>
         </w:tc>
         <w:tc>
@@ -1163,7 +1128,25 @@
             <w:pPr>
               <w:spacing w:after="50"/>
             </w:pPr>
-            <w:hyperlink w:history="1" r:id="rIdm789srf61q6yalqslm-2m">
+            <w:hyperlink w:history="1" r:id="rIdvvnjxvbcn-wxcetzusotz">
+              <w:r>
+                <w:rPr>
+                  <w:rFonts w:ascii="Calibri" w:cs="Calibri" w:eastAsia="Calibri" w:hAnsi="Calibri"/>
+                  <w:b/>
+                  <w:bCs/>
+                  <w:color w:val="2563EB"/>
+                  <w:sz w:val="20"/>
+                  <w:szCs w:val="20"/>
+                </w:rPr>
+                <w:t xml:space="preserve">www.matiasfernandez.me</w:t>
+              </w:r>
+            </w:hyperlink>
+          </w:p>
+          <w:p>
+            <w:pPr>
+              <w:spacing w:after="50"/>
+            </w:pPr>
+            <w:hyperlink w:history="1" r:id="rIdktpdonbmbol8y1ur1oy7b">
               <w:r>
                 <w:rPr>
                   <w:rFonts w:ascii="Calibri" w:cs="Calibri" w:eastAsia="Calibri" w:hAnsi="Calibri"/>
@@ -1181,7 +1164,7 @@
             <w:pPr>
               <w:spacing w:after="50"/>
             </w:pPr>
-            <w:hyperlink w:history="1" r:id="rId002eg0uwrkqjlc0tccspj">
+            <w:hyperlink w:history="1" r:id="rId2fo9hyfmwvahltrg0uiyi">
               <w:r>
                 <w:rPr>
                   <w:rFonts w:ascii="Calibri" w:cs="Calibri" w:eastAsia="Calibri" w:hAnsi="Calibri"/>
@@ -1209,7 +1192,7 @@
                 <w:sz w:val="20"/>
                 <w:szCs w:val="20"/>
               </w:rPr>
-              <w:t xml:space="preserve">Tech Stack</w:t>
+              <w:t xml:space="preserve">Projects</w:t>
             </w:r>
           </w:p>
           <w:p>
@@ -1225,13 +1208,206 @@
                 <w:sz w:val="19"/>
                 <w:szCs w:val="19"/>
               </w:rPr>
-              <w:t xml:space="preserve">Core</w:t>
+              <w:t xml:space="preserve">Kizuna Lingua</w:t>
+            </w:r>
+            <w:r>
+              <w:rPr>
+                <w:rFonts w:ascii="Calibri" w:cs="Calibri" w:eastAsia="Calibri" w:hAnsi="Calibri"/>
+                <w:i/>
+                <w:iCs/>
+                <w:color w:val="334155"/>
+                <w:sz w:val="17"/>
+                <w:szCs w:val="17"/>
+              </w:rPr>
+              <w:t xml:space="preserve">
+Full Stack Developer</w:t>
             </w:r>
             <w:r>
               <w:rPr>
                 <w:sz w:val="10"/>
                 <w:szCs w:val="10"/>
               </w:rPr>
+              <w:t xml:space="preserve">  </w:t>
+            </w:r>
+            <w:hyperlink w:history="1" r:id="rIdep1keu25e_embovxib36e">
+              <w:r>
+                <w:rPr>
+                  <w:rFonts w:ascii="Calibri" w:cs="Calibri" w:eastAsia="Calibri" w:hAnsi="Calibri"/>
+                  <w:color w:val="2563EB"/>
+                  <w:sz w:val="16"/>
+                  <w:szCs w:val="16"/>
+                </w:rPr>
+                <w:t xml:space="preserve">(Link)</w:t>
+              </w:r>
+            </w:hyperlink>
+          </w:p>
+          <w:p>
+            <w:pPr>
+              <w:spacing w:after="70"/>
+            </w:pPr>
+            <w:r>
+              <w:rPr>
+                <w:rFonts w:ascii="Calibri" w:cs="Calibri" w:eastAsia="Calibri" w:hAnsi="Calibri"/>
+                <w:b/>
+                <w:bCs/>
+                <w:color w:val="1E293B"/>
+                <w:sz w:val="19"/>
+                <w:szCs w:val="19"/>
+              </w:rPr>
+              <w:t xml:space="preserve">UI Forge</w:t>
+            </w:r>
+            <w:r>
+              <w:rPr>
+                <w:rFonts w:ascii="Calibri" w:cs="Calibri" w:eastAsia="Calibri" w:hAnsi="Calibri"/>
+                <w:i/>
+                <w:iCs/>
+                <w:color w:val="334155"/>
+                <w:sz w:val="17"/>
+                <w:szCs w:val="17"/>
+              </w:rPr>
+              <w:t xml:space="preserve">
+Full Stack Developer</w:t>
+            </w:r>
+            <w:r>
+              <w:rPr>
+                <w:sz w:val="10"/>
+                <w:szCs w:val="10"/>
+              </w:rPr>
+              <w:t xml:space="preserve">  </w:t>
+            </w:r>
+            <w:hyperlink w:history="1" r:id="rIdvlkrqt_7qvmoiuq0mfay8">
+              <w:r>
+                <w:rPr>
+                  <w:rFonts w:ascii="Calibri" w:cs="Calibri" w:eastAsia="Calibri" w:hAnsi="Calibri"/>
+                  <w:color w:val="2563EB"/>
+                  <w:sz w:val="16"/>
+                  <w:szCs w:val="16"/>
+                </w:rPr>
+                <w:t xml:space="preserve">(Link)</w:t>
+              </w:r>
+            </w:hyperlink>
+          </w:p>
+          <w:p>
+            <w:pPr>
+              <w:spacing w:after="70"/>
+            </w:pPr>
+            <w:r>
+              <w:rPr>
+                <w:rFonts w:ascii="Calibri" w:cs="Calibri" w:eastAsia="Calibri" w:hAnsi="Calibri"/>
+                <w:b/>
+                <w:bCs/>
+                <w:color w:val="1E293B"/>
+                <w:sz w:val="19"/>
+                <w:szCs w:val="19"/>
+              </w:rPr>
+              <w:t xml:space="preserve">MindMush</w:t>
+            </w:r>
+            <w:r>
+              <w:rPr>
+                <w:rFonts w:ascii="Calibri" w:cs="Calibri" w:eastAsia="Calibri" w:hAnsi="Calibri"/>
+                <w:i/>
+                <w:iCs/>
+                <w:color w:val="334155"/>
+                <w:sz w:val="17"/>
+                <w:szCs w:val="17"/>
+              </w:rPr>
+              <w:t xml:space="preserve">
+Full Stack Developer</w:t>
+            </w:r>
+          </w:p>
+          <w:p>
+            <w:pPr>
+              <w:spacing w:after="70"/>
+            </w:pPr>
+            <w:r>
+              <w:rPr>
+                <w:rFonts w:ascii="Calibri" w:cs="Calibri" w:eastAsia="Calibri" w:hAnsi="Calibri"/>
+                <w:b/>
+                <w:bCs/>
+                <w:color w:val="1E293B"/>
+                <w:sz w:val="19"/>
+                <w:szCs w:val="19"/>
+              </w:rPr>
+              <w:t xml:space="preserve">Chemarket</w:t>
+            </w:r>
+            <w:r>
+              <w:rPr>
+                <w:rFonts w:ascii="Calibri" w:cs="Calibri" w:eastAsia="Calibri" w:hAnsi="Calibri"/>
+                <w:i/>
+                <w:iCs/>
+                <w:color w:val="334155"/>
+                <w:sz w:val="17"/>
+                <w:szCs w:val="17"/>
+              </w:rPr>
+              <w:t xml:space="preserve">
+Full Stack Developer</w:t>
+            </w:r>
+          </w:p>
+          <w:p>
+            <w:pPr>
+              <w:spacing w:after="70"/>
+            </w:pPr>
+            <w:r>
+              <w:rPr>
+                <w:rFonts w:ascii="Calibri" w:cs="Calibri" w:eastAsia="Calibri" w:hAnsi="Calibri"/>
+                <w:b/>
+                <w:bCs/>
+                <w:color w:val="1E293B"/>
+                <w:sz w:val="19"/>
+                <w:szCs w:val="19"/>
+              </w:rPr>
+              <w:t xml:space="preserve">Jidou-Navi</w:t>
+            </w:r>
+            <w:r>
+              <w:rPr>
+                <w:rFonts w:ascii="Calibri" w:cs="Calibri" w:eastAsia="Calibri" w:hAnsi="Calibri"/>
+                <w:i/>
+                <w:iCs/>
+                <w:color w:val="334155"/>
+                <w:sz w:val="17"/>
+                <w:szCs w:val="17"/>
+              </w:rPr>
+              <w:t xml:space="preserve">
+Backend Developer</w:t>
+            </w:r>
+          </w:p>
+          <w:p>
+            <w:pPr>
+              <w:spacing w:before="180" w:after="80"/>
+            </w:pPr>
+            <w:r>
+              <w:rPr>
+                <w:rFonts w:ascii="Calibri" w:cs="Calibri" w:eastAsia="Calibri" w:hAnsi="Calibri"/>
+                <w:b/>
+                <w:bCs/>
+                <w:caps/>
+                <w:color w:val="1E293B"/>
+                <w:sz w:val="20"/>
+                <w:szCs w:val="20"/>
+              </w:rPr>
+              <w:t xml:space="preserve">Tech Stack</w:t>
+            </w:r>
+          </w:p>
+          <w:p>
+            <w:pPr>
+              <w:spacing w:after="70"/>
+            </w:pPr>
+            <w:r>
+              <w:rPr>
+                <w:rFonts w:ascii="Calibri" w:cs="Calibri" w:eastAsia="Calibri" w:hAnsi="Calibri"/>
+                <w:b/>
+                <w:bCs/>
+                <w:color w:val="1E293B"/>
+                <w:sz w:val="19"/>
+                <w:szCs w:val="19"/>
+              </w:rPr>
+              <w:t xml:space="preserve">Core</w:t>
+            </w:r>
+            <w:r>
+              <w:rPr>
+                <w:sz w:val="10"/>
+                <w:szCs w:val="10"/>
+              </w:rPr>
               <w:t xml:space="preserve">
 </w:t>
             </w:r>
@@ -1242,7 +1418,7 @@
                 <w:sz w:val="18"/>
                 <w:szCs w:val="18"/>
               </w:rPr>
-              <w:t xml:space="preserve">Ruby on Rails, PostgreSQL, JavaScript (Stimulus), Tailwind/Bootstrap, HTML/CSS</w:t>
+              <w:t xml:space="preserve">Ruby on Rails, React, PostgreSQL, JavaScript, Tailwind, Bootstrap, HTML/CSS</w:t>
             </w:r>
           </w:p>
           <w:p>
@@ -1455,188 +1631,6 @@
                 <w:szCs w:val="18"/>
               </w:rPr>
               <w:t xml:space="preserve">• Adaptability</w:t>
-            </w:r>
-          </w:p>
-          <w:p>
-            <w:pPr>
-              <w:spacing w:before="180" w:after="80"/>
-            </w:pPr>
-            <w:r>
-              <w:rPr>
-                <w:rFonts w:ascii="Calibri" w:cs="Calibri" w:eastAsia="Calibri" w:hAnsi="Calibri"/>
-                <w:b/>
-                <w:bCs/>
-                <w:caps/>
-                <w:color w:val="1E293B"/>
-                <w:sz w:val="20"/>
-                <w:szCs w:val="20"/>
-              </w:rPr>
-              <w:t xml:space="preserve">Education</w:t>
-            </w:r>
-          </w:p>
-          <w:p>
-            <w:pPr>
-              <w:spacing w:before="70" w:after="15"/>
-            </w:pPr>
-            <w:r>
-              <w:rPr>
-                <w:rFonts w:ascii="Calibri" w:cs="Calibri" w:eastAsia="Calibri" w:hAnsi="Calibri"/>
-                <w:b/>
-                <w:bCs/>
-                <w:color w:val="1E293B"/>
-                <w:sz w:val="19"/>
-                <w:szCs w:val="19"/>
-              </w:rPr>
-              <w:t xml:space="preserve">Full-Stack Web Dev</w:t>
-            </w:r>
-          </w:p>
-          <w:p>
-            <w:pPr>
-              <w:spacing w:after="15"/>
-            </w:pPr>
-            <w:r>
-              <w:rPr>
-                <w:rFonts w:ascii="Calibri" w:cs="Calibri" w:eastAsia="Calibri" w:hAnsi="Calibri"/>
-                <w:color w:val="334155"/>
-                <w:sz w:val="17"/>
-                <w:szCs w:val="17"/>
-              </w:rPr>
-              <w:t xml:space="preserve">Le Wagon Tokyo</w:t>
-            </w:r>
-            <w:r>
-              <w:rPr>
-                <w:rFonts w:ascii="Calibri" w:cs="Calibri" w:eastAsia="Calibri" w:hAnsi="Calibri"/>
-                <w:color w:val="64748B"/>
-                <w:sz w:val="17"/>
-                <w:szCs w:val="17"/>
-              </w:rPr>
-              <w:t xml:space="preserve">  •  2025</w:t>
-            </w:r>
-          </w:p>
-          <w:p>
-            <w:pPr>
-              <w:spacing w:after="50"/>
-            </w:pPr>
-            <w:r>
-              <w:rPr>
-                <w:rFonts w:ascii="Calibri" w:cs="Calibri" w:eastAsia="Calibri" w:hAnsi="Calibri"/>
-                <w:i/>
-                <w:iCs/>
-                <w:color w:val="64748B"/>
-                <w:sz w:val="16"/>
-                <w:szCs w:val="16"/>
-              </w:rPr>
-              <w:t xml:space="preserve">MVC, APIs, AI/LLM, Deployment</w:t>
-            </w:r>
-          </w:p>
-          <w:p>
-            <w:pPr>
-              <w:spacing w:before="70" w:after="15"/>
-            </w:pPr>
-            <w:r>
-              <w:rPr>
-                <w:rFonts w:ascii="Calibri" w:cs="Calibri" w:eastAsia="Calibri" w:hAnsi="Calibri"/>
-                <w:b/>
-                <w:bCs/>
-                <w:color w:val="1E293B"/>
-                <w:sz w:val="19"/>
-                <w:szCs w:val="19"/>
-              </w:rPr>
-              <w:t xml:space="preserve">Argentina Programa</w:t>
-            </w:r>
-          </w:p>
-          <w:p>
-            <w:pPr>
-              <w:spacing w:after="15"/>
-            </w:pPr>
-            <w:r>
-              <w:rPr>
-                <w:rFonts w:ascii="Calibri" w:cs="Calibri" w:eastAsia="Calibri" w:hAnsi="Calibri"/>
-                <w:color w:val="334155"/>
-                <w:sz w:val="17"/>
-                <w:szCs w:val="17"/>
-              </w:rPr>
-              <w:t xml:space="preserve">UTN Virtual</w:t>
-            </w:r>
-            <w:r>
-              <w:rPr>
-                <w:rFonts w:ascii="Calibri" w:cs="Calibri" w:eastAsia="Calibri" w:hAnsi="Calibri"/>
-                <w:color w:val="64748B"/>
-                <w:sz w:val="17"/>
-                <w:szCs w:val="17"/>
-              </w:rPr>
-              <w:t xml:space="preserve">  •  2022</w:t>
-            </w:r>
-          </w:p>
-          <w:p>
-            <w:pPr>
-              <w:spacing w:after="50"/>
-            </w:pPr>
-            <w:r>
-              <w:rPr>
-                <w:rFonts w:ascii="Calibri" w:cs="Calibri" w:eastAsia="Calibri" w:hAnsi="Calibri"/>
-                <w:i/>
-                <w:iCs/>
-                <w:color w:val="64748B"/>
-                <w:sz w:val="16"/>
-                <w:szCs w:val="16"/>
-              </w:rPr>
-              <w:t xml:space="preserve">Logic, JavaScript</w:t>
-            </w:r>
-          </w:p>
-          <w:p>
-            <w:pPr>
-              <w:spacing w:before="70" w:after="15"/>
-            </w:pPr>
-            <w:r>
-              <w:rPr>
-                <w:rFonts w:ascii="Calibri" w:cs="Calibri" w:eastAsia="Calibri" w:hAnsi="Calibri"/>
-                <w:b/>
-                <w:bCs/>
-                <w:color w:val="1E293B"/>
-                <w:sz w:val="19"/>
-                <w:szCs w:val="19"/>
-              </w:rPr>
-              <w:t xml:space="preserve">Mechatronics</w:t>
-            </w:r>
-          </w:p>
-          <w:p>
-            <w:pPr>
-              <w:spacing w:after="15"/>
-            </w:pPr>
-            <w:r>
-              <w:rPr>
-                <w:rFonts w:ascii="Calibri" w:cs="Calibri" w:eastAsia="Calibri" w:hAnsi="Calibri"/>
-                <w:color w:val="334155"/>
-                <w:sz w:val="17"/>
-                <w:szCs w:val="17"/>
-              </w:rPr>
-              <w:t xml:space="preserve">UTN Argentina</w:t>
-            </w:r>
-            <w:r>
-              <w:rPr>
-                <w:rFonts w:ascii="Calibri" w:cs="Calibri" w:eastAsia="Calibri" w:hAnsi="Calibri"/>
-                <w:color w:val="64748B"/>
-                <w:sz w:val="17"/>
-                <w:szCs w:val="17"/>
-              </w:rPr>
-              <w:t xml:space="preserve">  •  2013</w:t>
-            </w:r>
-          </w:p>
-          <w:p>
-            <w:pPr>
-              <w:spacing w:after="50"/>
-            </w:pPr>
-            <w:r>
-              <w:rPr>
-                <w:rFonts w:ascii="Calibri" w:cs="Calibri" w:eastAsia="Calibri" w:hAnsi="Calibri"/>
-                <w:i/>
-                <w:iCs/>
-                <w:color w:val="64748B"/>
-                <w:sz w:val="16"/>
-                <w:szCs w:val="16"/>
-              </w:rPr>
-              <w:t xml:space="preserve">Systems, PLCs</w:t>
             </w:r>
           </w:p>
         </w:tc>

</xml_diff>

<commit_message>
Fix layout: reduce margins and header spacing
</commit_message>
<xml_diff>
--- a/MATIAS-FERNANDEZ-CV-modern.docx
+++ b/MATIAS-FERNANDEZ-CV-modern.docx
@@ -30,7 +30,7 @@
           </w:tcPr>
           <w:p>
             <w:pPr>
-              <w:spacing w:after="30"/>
+              <w:spacing w:after="10"/>
             </w:pPr>
             <w:r>
               <w:rPr>
@@ -46,7 +46,7 @@
           </w:p>
           <w:p>
             <w:pPr>
-              <w:spacing w:after="50"/>
+              <w:spacing w:after="30"/>
             </w:pPr>
             <w:r>
               <w:rPr>
@@ -1128,7 +1128,7 @@
             <w:pPr>
               <w:spacing w:after="50"/>
             </w:pPr>
-            <w:hyperlink w:history="1" r:id="rIdvvnjxvbcn-wxcetzusotz">
+            <w:hyperlink w:history="1" r:id="rIdfue555msdi0tyunrziqzb">
               <w:r>
                 <w:rPr>
                   <w:rFonts w:ascii="Calibri" w:cs="Calibri" w:eastAsia="Calibri" w:hAnsi="Calibri"/>
@@ -1146,7 +1146,7 @@
             <w:pPr>
               <w:spacing w:after="50"/>
             </w:pPr>
-            <w:hyperlink w:history="1" r:id="rIdktpdonbmbol8y1ur1oy7b">
+            <w:hyperlink w:history="1" r:id="rIdy7x_1pxwwnbdaupq7c2qg">
               <w:r>
                 <w:rPr>
                   <w:rFonts w:ascii="Calibri" w:cs="Calibri" w:eastAsia="Calibri" w:hAnsi="Calibri"/>
@@ -1164,7 +1164,7 @@
             <w:pPr>
               <w:spacing w:after="50"/>
             </w:pPr>
-            <w:hyperlink w:history="1" r:id="rId2fo9hyfmwvahltrg0uiyi">
+            <w:hyperlink w:history="1" r:id="rIddcvecd2_by-f7bvis49uo">
               <w:r>
                 <w:rPr>
                   <w:rFonts w:ascii="Calibri" w:cs="Calibri" w:eastAsia="Calibri" w:hAnsi="Calibri"/>
@@ -1229,7 +1229,7 @@
               </w:rPr>
               <w:t xml:space="preserve">  </w:t>
             </w:r>
-            <w:hyperlink w:history="1" r:id="rIdep1keu25e_embovxib36e">
+            <w:hyperlink w:history="1" r:id="rIdmmsr3hpq0wcnrsgs1lawn">
               <w:r>
                 <w:rPr>
                   <w:rFonts w:ascii="Calibri" w:cs="Calibri" w:eastAsia="Calibri" w:hAnsi="Calibri"/>
@@ -1275,7 +1275,7 @@
               </w:rPr>
               <w:t xml:space="preserve">  </w:t>
             </w:r>
-            <w:hyperlink w:history="1" r:id="rIdvlkrqt_7qvmoiuq0mfay8">
+            <w:hyperlink w:history="1" r:id="rIdclwgrbqvbccpca2jqbcau">
               <w:r>
                 <w:rPr>
                   <w:rFonts w:ascii="Calibri" w:cs="Calibri" w:eastAsia="Calibri" w:hAnsi="Calibri"/>
@@ -1638,7 +1638,7 @@
     </w:tbl>
     <w:sectPr>
       <w:pgSz w:w="11906" w:h="16838" w:orient="portrait"/>
-      <w:pgMar w:top="450" w:right="0" w:bottom="350" w:left="600" w:header="708" w:footer="708" w:gutter="0"/>
+      <w:pgMar w:top="250" w:right="0" w:bottom="350" w:left="600" w:header="708" w:footer="708" w:gutter="0"/>
       <w:pgNumType/>
       <w:docGrid w:linePitch="360"/>
     </w:sectPr>

</xml_diff>

<commit_message>
Fix pagination: remove header table and allow row split
</commit_message>
<xml_diff>
--- a/MATIAS-FERNANDEZ-CV-modern.docx
+++ b/MATIAS-FERNANDEZ-CV-modern.docx
@@ -2,65 +2,36 @@
 <file path=word/document.xml><?xml version="1.0" encoding="utf-8"?>
 <w:document xmlns:wpc="http://schemas.microsoft.com/office/word/2010/wordprocessingCanvas" xmlns:mc="http://schemas.openxmlformats.org/markup-compatibility/2006" xmlns:o="urn:schemas-microsoft-com:office:office" xmlns:r="http://schemas.openxmlformats.org/officeDocument/2006/relationships" xmlns:m="http://schemas.openxmlformats.org/officeDocument/2006/math" xmlns:v="urn:schemas-microsoft-com:vml" xmlns:wp14="http://schemas.microsoft.com/office/word/2010/wordprocessingDrawing" xmlns:wp="http://schemas.openxmlformats.org/drawingml/2006/wordprocessingDrawing" xmlns:w10="urn:schemas-microsoft-com:office:word" xmlns:w="http://schemas.openxmlformats.org/wordprocessingml/2006/main" xmlns:w14="http://schemas.microsoft.com/office/word/2010/wordml" xmlns:w15="http://schemas.microsoft.com/office/word/2012/wordml" xmlns:wpg="http://schemas.microsoft.com/office/word/2010/wordprocessingGroup" xmlns:wpi="http://schemas.microsoft.com/office/word/2010/wordprocessingInk" xmlns:wne="http://schemas.microsoft.com/office/word/2006/wordml" xmlns:wps="http://schemas.microsoft.com/office/word/2010/wordprocessingShape" xmlns:cx="http://schemas.microsoft.com/office/drawing/2014/chartex" xmlns:cx1="http://schemas.microsoft.com/office/drawing/2015/9/8/chartex" xmlns:cx2="http://schemas.microsoft.com/office/drawing/2015/10/21/chartex" xmlns:cx3="http://schemas.microsoft.com/office/drawing/2016/5/9/chartex" xmlns:cx4="http://schemas.microsoft.com/office/drawing/2016/5/10/chartex" xmlns:cx5="http://schemas.microsoft.com/office/drawing/2016/5/11/chartex" xmlns:cx6="http://schemas.microsoft.com/office/drawing/2016/5/12/chartex" xmlns:cx7="http://schemas.microsoft.com/office/drawing/2016/5/13/chartex" xmlns:cx8="http://schemas.microsoft.com/office/drawing/2016/5/14/chartex" xmlns:aink="http://schemas.microsoft.com/office/drawing/2016/ink" xmlns:am3d="http://schemas.microsoft.com/office/drawing/2017/model3d" xmlns:w16cex="http://schemas.microsoft.com/office/word/2018/wordml/cex" xmlns:w16cid="http://schemas.microsoft.com/office/word/2016/wordml/cid" xmlns:w16="http://schemas.microsoft.com/office/word/2018/wordml" xmlns:w16sdtdh="http://schemas.microsoft.com/office/word/2020/wordml/sdtdatahash" xmlns:w16se="http://schemas.microsoft.com/office/word/2015/wordml/symex" mc:Ignorable="w14 w15 wp14">
   <w:body>
-    <w:tbl>
-      <w:tblPr>
-        <w:tblW w:type="auto" w:w="100"/>
-        <w:tblBorders>
-          <w:top w:val="single" w:color="auto" w:sz="4"/>
-          <w:left w:val="single" w:color="auto" w:sz="4"/>
-          <w:bottom w:val="single" w:color="auto" w:sz="4"/>
-          <w:right w:val="single" w:color="auto" w:sz="4"/>
-          <w:insideH w:val="single" w:color="auto" w:sz="4"/>
-          <w:insideV w:val="single" w:color="auto" w:sz="4"/>
-        </w:tblBorders>
-      </w:tblPr>
-      <w:tblGrid>
-        <w:gridCol w:w="10000"/>
-      </w:tblGrid>
-      <w:tr>
-        <w:tc>
-          <w:tcPr>
-            <w:tcW w:type="dxa" w:w="10000"/>
-            <w:tcBorders>
-              <w:top w:val="none" w:color="FFFFFF" w:sz="0"/>
-              <w:left w:val="none" w:color="FFFFFF" w:sz="0"/>
-              <w:bottom w:val="none" w:color="FFFFFF" w:sz="0"/>
-              <w:right w:val="none" w:color="FFFFFF" w:sz="0"/>
-            </w:tcBorders>
-          </w:tcPr>
-          <w:p>
-            <w:pPr>
-              <w:spacing w:after="10"/>
-            </w:pPr>
-            <w:r>
-              <w:rPr>
-                <w:rFonts w:ascii="Calibri" w:cs="Calibri" w:eastAsia="Calibri" w:hAnsi="Calibri"/>
-                <w:b/>
-                <w:bCs/>
-                <w:color w:val="1E293B"/>
-                <w:sz w:val="50"/>
-                <w:szCs w:val="50"/>
-              </w:rPr>
-              <w:t xml:space="preserve">MATIAS FERNANDEZ</w:t>
-            </w:r>
-          </w:p>
-          <w:p>
-            <w:pPr>
-              <w:spacing w:after="30"/>
-            </w:pPr>
-            <w:r>
-              <w:rPr>
-                <w:rFonts w:ascii="Calibri" w:cs="Calibri" w:eastAsia="Calibri" w:hAnsi="Calibri"/>
-                <w:color w:val="2563EB"/>
-                <w:sz w:val="26"/>
-                <w:szCs w:val="26"/>
-              </w:rPr>
-              <w:t xml:space="preserve">Full-Stack Developer</w:t>
-            </w:r>
-          </w:p>
-        </w:tc>
-      </w:tr>
-    </w:tbl>
+    <w:p>
+      <w:pPr>
+        <w:spacing w:after="10"/>
+      </w:pPr>
+      <w:r>
+        <w:rPr>
+          <w:rFonts w:ascii="Calibri" w:cs="Calibri" w:eastAsia="Calibri" w:hAnsi="Calibri"/>
+          <w:b/>
+          <w:bCs/>
+          <w:color w:val="1E293B"/>
+          <w:sz w:val="50"/>
+          <w:szCs w:val="50"/>
+        </w:rPr>
+        <w:t xml:space="preserve">MATIAS FERNANDEZ</w:t>
+      </w:r>
+    </w:p>
+    <w:p>
+      <w:pPr>
+        <w:spacing w:after="50"/>
+      </w:pPr>
+      <w:r>
+        <w:rPr>
+          <w:rFonts w:ascii="Calibri" w:cs="Calibri" w:eastAsia="Calibri" w:hAnsi="Calibri"/>
+          <w:color w:val="2563EB"/>
+          <w:sz w:val="26"/>
+          <w:szCs w:val="26"/>
+        </w:rPr>
+        <w:t xml:space="preserve">Full-Stack Developer</w:t>
+      </w:r>
+    </w:p>
     <w:tbl>
       <w:tblPr>
         <w:tblW w:type="auto" w:w="100"/>
@@ -78,6 +49,9 @@
         <w:gridCol w:w="3800"/>
       </w:tblGrid>
       <w:tr>
+        <w:trPr>
+          <w:cantSplit w:val="false"/>
+        </w:trPr>
         <w:tc>
           <w:tcPr>
             <w:tcW w:type="dxa" w:w="6200"/>
@@ -1128,7 +1102,7 @@
             <w:pPr>
               <w:spacing w:after="50"/>
             </w:pPr>
-            <w:hyperlink w:history="1" r:id="rIdfue555msdi0tyunrziqzb">
+            <w:hyperlink w:history="1" r:id="rId_05rttlspfmav38vwbryz">
               <w:r>
                 <w:rPr>
                   <w:rFonts w:ascii="Calibri" w:cs="Calibri" w:eastAsia="Calibri" w:hAnsi="Calibri"/>
@@ -1146,7 +1120,7 @@
             <w:pPr>
               <w:spacing w:after="50"/>
             </w:pPr>
-            <w:hyperlink w:history="1" r:id="rIdy7x_1pxwwnbdaupq7c2qg">
+            <w:hyperlink w:history="1" r:id="rIdaewtp0o2w7crknse5pbag">
               <w:r>
                 <w:rPr>
                   <w:rFonts w:ascii="Calibri" w:cs="Calibri" w:eastAsia="Calibri" w:hAnsi="Calibri"/>
@@ -1164,7 +1138,7 @@
             <w:pPr>
               <w:spacing w:after="50"/>
             </w:pPr>
-            <w:hyperlink w:history="1" r:id="rIddcvecd2_by-f7bvis49uo">
+            <w:hyperlink w:history="1" r:id="rIdxxov5renfnsypvbdiq5c9">
               <w:r>
                 <w:rPr>
                   <w:rFonts w:ascii="Calibri" w:cs="Calibri" w:eastAsia="Calibri" w:hAnsi="Calibri"/>
@@ -1229,7 +1203,7 @@
               </w:rPr>
               <w:t xml:space="preserve">  </w:t>
             </w:r>
-            <w:hyperlink w:history="1" r:id="rIdmmsr3hpq0wcnrsgs1lawn">
+            <w:hyperlink w:history="1" r:id="rIdhctywrlrhcfzi4mw2ae2-">
               <w:r>
                 <w:rPr>
                   <w:rFonts w:ascii="Calibri" w:cs="Calibri" w:eastAsia="Calibri" w:hAnsi="Calibri"/>
@@ -1275,7 +1249,7 @@
               </w:rPr>
               <w:t xml:space="preserve">  </w:t>
             </w:r>
-            <w:hyperlink w:history="1" r:id="rIdclwgrbqvbccpca2jqbcau">
+            <w:hyperlink w:history="1" r:id="rIdmi-mavl6fqpsbedv1i96-">
               <w:r>
                 <w:rPr>
                   <w:rFonts w:ascii="Calibri" w:cs="Calibri" w:eastAsia="Calibri" w:hAnsi="Calibri"/>
@@ -1638,7 +1612,7 @@
     </w:tbl>
     <w:sectPr>
       <w:pgSz w:w="11906" w:h="16838" w:orient="portrait"/>
-      <w:pgMar w:top="250" w:right="0" w:bottom="350" w:left="600" w:header="708" w:footer="708" w:gutter="0"/>
+      <w:pgMar w:top="200" w:right="0" w:bottom="350" w:left="600" w:header="708" w:footer="708" w:gutter="0"/>
       <w:pgNumType/>
       <w:docGrid w:linePitch="360"/>
     </w:sectPr>

</xml_diff>